<commit_message>
Update PROPUESTA SJ Espinoza_Benjamin.docx
</commit_message>
<xml_diff>
--- a/PROPUESTA SJ Espinoza_Benjamin.docx
+++ b/PROPUESTA SJ Espinoza_Benjamin.docx
@@ -1338,21 +1338,8 @@
                 <w:szCs w:val="16"/>
                 <w:highlight w:val="yellow"/>
               </w:rPr>
-              <w:t>+</w:t>
-            </w:r>
-            <w:proofErr w:type="spellStart"/>
-            <w:r>
-              <w:rPr>
-                <w:i/>
-                <w:iCs/>
-                <w:color w:val="000000" w:themeColor="text1"/>
-                <w:sz w:val="16"/>
-                <w:szCs w:val="16"/>
-                <w:highlight w:val="yellow"/>
-              </w:rPr>
-              <w:t>keywords</w:t>
-            </w:r>
-            <w:proofErr w:type="spellEnd"/>
+              <w:t>+keywords</w:t>
+            </w:r>
             <w:r>
               <w:rPr>
                 <w:color w:val="000000" w:themeColor="text1"/>
@@ -1669,17 +1656,8 @@
                 <w:bCs/>
                 <w:color w:val="000000" w:themeColor="text1"/>
               </w:rPr>
-              <w:t xml:space="preserve">Ricardo </w:t>
-            </w:r>
-            <w:proofErr w:type="spellStart"/>
-            <w:r>
-              <w:rPr>
-                <w:bCs/>
-                <w:color w:val="000000" w:themeColor="text1"/>
-              </w:rPr>
-              <w:t>Ñanculef</w:t>
-            </w:r>
-            <w:proofErr w:type="spellEnd"/>
+              <w:t>Ricardo Ñanculef</w:t>
+            </w:r>
           </w:p>
           <w:p>
             <w:pPr>
@@ -2248,13 +2226,8 @@
       <w:pPr>
         <w:spacing w:after="0"/>
       </w:pPr>
-      <w:proofErr w:type="spellStart"/>
-      <w:r>
-        <w:t>cc</w:t>
-      </w:r>
-      <w:proofErr w:type="spellEnd"/>
-      <w:r>
-        <w:t>:</w:t>
+      <w:r>
+        <w:t>cc:</w:t>
       </w:r>
       <w:r>
         <w:tab/>
@@ -2350,7 +2323,10 @@
         <w:jc w:val="both"/>
       </w:pPr>
       <w:r>
-        <w:t xml:space="preserve">Este trabajo se enmarca en la competencia </w:t>
+        <w:t xml:space="preserve">La </w:t>
+      </w:r>
+      <w:r>
+        <w:t xml:space="preserve">competencia </w:t>
       </w:r>
       <w:r>
         <w:t>japonesa</w:t>
@@ -2358,15 +2334,13 @@
       <w:r>
         <w:t xml:space="preserve"> </w:t>
       </w:r>
-      <w:proofErr w:type="spellStart"/>
       <w:r>
         <w:rPr>
           <w:i/>
           <w:iCs/>
         </w:rPr>
-        <w:t>All</w:t>
-      </w:r>
-      <w:proofErr w:type="spellEnd"/>
+        <w:t>All Japan Micromouse &amp; Robotracer</w:t>
+      </w:r>
       <w:r>
         <w:rPr>
           <w:i/>
@@ -2374,99 +2348,58 @@
         </w:rPr>
         <w:t xml:space="preserve"> </w:t>
       </w:r>
-      <w:proofErr w:type="spellStart"/>
+      <w:r>
+        <w:t>lleva más de 40 años de trayectoria</w:t>
+      </w:r>
+      <w:r>
+        <w:t>, la cual consta de un robot sigue líneas con el objetivo de recorrer un circuito en el menor tiempo posible.</w:t>
+      </w:r>
+      <w:r>
+        <w:t xml:space="preserve"> </w:t>
+      </w:r>
+      <w:r>
+        <w:t xml:space="preserve">El enfoque recae en innovación en el ámbito del software, implementando técnicas de </w:t>
+      </w:r>
       <w:r>
         <w:rPr>
           <w:i/>
           <w:iCs/>
         </w:rPr>
-        <w:t>Japan</w:t>
-      </w:r>
-      <w:proofErr w:type="spellEnd"/>
+        <w:t xml:space="preserve">Deep </w:t>
+      </w:r>
       <w:r>
         <w:rPr>
           <w:i/>
           <w:iCs/>
         </w:rPr>
-        <w:t xml:space="preserve"> </w:t>
-      </w:r>
-      <w:proofErr w:type="spellStart"/>
+        <w:t>L</w:t>
+      </w:r>
       <w:r>
         <w:rPr>
           <w:i/>
           <w:iCs/>
         </w:rPr>
-        <w:t>Micromouse</w:t>
-      </w:r>
-      <w:proofErr w:type="spellEnd"/>
-      <w:r>
+        <w:t>earning</w:t>
+      </w:r>
+      <w:r>
+        <w:t>, en primera instancia mediante simulaciones y luego implementación real en un robot listo para competencia, con una instancia de participación real en la competencia a realizarse en febrero de 2025.</w:t>
+      </w:r>
+    </w:p>
+    <w:p>
+      <w:pPr>
+        <w:spacing w:after="0"/>
+        <w:jc w:val="both"/>
+      </w:pPr>
+    </w:p>
+    <w:p>
+      <w:pPr>
+        <w:spacing w:after="0"/>
+        <w:jc w:val="both"/>
         <w:rPr>
           <w:i/>
           <w:iCs/>
         </w:rPr>
-        <w:t xml:space="preserve"> &amp; </w:t>
-      </w:r>
-      <w:proofErr w:type="spellStart"/>
-      <w:r>
-        <w:rPr>
-          <w:i/>
-          <w:iCs/>
-        </w:rPr>
-        <w:t>Robotracer</w:t>
-      </w:r>
-      <w:proofErr w:type="spellEnd"/>
-      <w:r>
-        <w:t>, la cual consta de un robot sigue líneas con el objetivo de recorrer un circuito en el menor tiempo posible.</w:t>
-      </w:r>
-      <w:r>
-        <w:t xml:space="preserve"> </w:t>
-      </w:r>
-      <w:r>
-        <w:t xml:space="preserve">El enfoque recae en innovación en el ámbito del software, implementando técnicas de </w:t>
-      </w:r>
-      <w:r>
-        <w:rPr>
-          <w:i/>
-          <w:iCs/>
-        </w:rPr>
-        <w:t xml:space="preserve">Deep </w:t>
-      </w:r>
-      <w:proofErr w:type="spellStart"/>
-      <w:r>
-        <w:rPr>
-          <w:i/>
-          <w:iCs/>
-        </w:rPr>
-        <w:t>L</w:t>
-      </w:r>
-      <w:r>
-        <w:rPr>
-          <w:i/>
-          <w:iCs/>
-        </w:rPr>
-        <w:t>earning</w:t>
-      </w:r>
-      <w:proofErr w:type="spellEnd"/>
-      <w:r>
-        <w:t>, en primera instancia mediante simulaciones y luego implementación real en un robot listo para competencia, con una instancia de participación real en la competencia a realizarse en febrero de 2025.</w:t>
-      </w:r>
-    </w:p>
-    <w:p>
-      <w:pPr>
-        <w:spacing w:after="0"/>
-        <w:jc w:val="both"/>
-      </w:pPr>
-    </w:p>
-    <w:p>
-      <w:pPr>
-        <w:spacing w:after="0"/>
-        <w:jc w:val="both"/>
-        <w:rPr>
-          <w:i/>
-          <w:iCs/>
-        </w:rPr>
-      </w:pPr>
-      <w:proofErr w:type="spellStart"/>
+      </w:pPr>
       <w:r>
         <w:rPr>
           <w:b/>
@@ -2476,7 +2409,6 @@
         </w:rPr>
         <w:t>Keywords</w:t>
       </w:r>
-      <w:proofErr w:type="spellEnd"/>
       <w:r>
         <w:rPr>
           <w:i/>
@@ -2566,7 +2498,10 @@
         <w:jc w:val="both"/>
       </w:pPr>
       <w:r>
-        <w:t>Implementar un algoritmo de visión computacional para un seguimiento exitoso de la pista en tiempo real.</w:t>
+        <w:t>Desarrollar</w:t>
+      </w:r>
+      <w:r>
+        <w:t xml:space="preserve"> un algoritmo de visión computacional para un seguimiento exitoso de la pista en tiempo real.</w:t>
       </w:r>
     </w:p>
     <w:p>
@@ -2580,7 +2515,10 @@
         <w:jc w:val="both"/>
       </w:pPr>
       <w:r>
-        <w:t>Implementar un algoritmo de mapeo de la pista en tiempo real, utilizando únicamente visión computacional.</w:t>
+        <w:t>Desarrollar</w:t>
+      </w:r>
+      <w:r>
+        <w:t xml:space="preserve"> un algoritmo de mapeo de la pista en tiempo real, utilizando únicamente visión computacional.</w:t>
       </w:r>
     </w:p>
     <w:p>
@@ -2594,7 +2532,10 @@
         <w:jc w:val="both"/>
       </w:pPr>
       <w:r>
-        <w:t>Implementar un algoritmo de aprendizaje reforzado para mejorar los tiempos entre intentos, optimizando el recorrido y velocidad a tiempo real.</w:t>
+        <w:t>Desarrolla</w:t>
+      </w:r>
+      <w:r>
+        <w:t xml:space="preserve"> un algoritmo de aprendizaje reforzado para mejorar los tiempos entre intentos, optimizando el recorrido y velocidad a tiempo real.</w:t>
       </w:r>
     </w:p>
     <w:p>
@@ -2608,15 +2549,10 @@
         <w:jc w:val="both"/>
       </w:pPr>
       <w:r>
-        <w:t xml:space="preserve">Desarrollar un simulador para realizar un </w:t>
-      </w:r>
-      <w:proofErr w:type="spellStart"/>
-      <w:r>
-        <w:t>pre-entreno</w:t>
-      </w:r>
-      <w:proofErr w:type="spellEnd"/>
-      <w:r>
-        <w:t xml:space="preserve"> de las redes neuronales involucradas.</w:t>
+        <w:t>Implementar</w:t>
+      </w:r>
+      <w:r>
+        <w:t xml:space="preserve"> un simulador para realizar un pre-entreno de las redes neuronales involucradas.</w:t>
       </w:r>
     </w:p>
     <w:p>
@@ -2630,71 +2566,34 @@
         <w:jc w:val="both"/>
       </w:pPr>
       <w:r>
-        <w:t>Desarrollar un robot sigue líneas para implementar los modelos anteriores en un entorno real.</w:t>
-      </w:r>
-    </w:p>
-    <w:p>
-      <w:pPr>
-        <w:spacing w:after="0"/>
+        <w:t>Implementar</w:t>
+      </w:r>
+      <w:r>
+        <w:t xml:space="preserve"> un robot sigue líneas para implementar los modelos anteriores en un entorno real.</w:t>
+      </w:r>
+    </w:p>
+    <w:p>
+      <w:pPr>
+        <w:spacing w:before="240" w:after="0"/>
         <w:jc w:val="both"/>
       </w:pPr>
-    </w:p>
-    <w:p>
-      <w:pPr>
-        <w:spacing w:after="0"/>
-        <w:jc w:val="both"/>
-      </w:pPr>
       <w:r>
         <w:t xml:space="preserve">En primera instancia, se espera validar el trabajo mediante simuladores en diferentes disposiciones de pista, variando el nivel de dificultad, para eventualmente poder aplicar lo logrado con este trabajo en un robot real, que conste únicamente de un control diferencial de ruedas y una cámara, en la siguiente versión de la competencia </w:t>
       </w:r>
-      <w:proofErr w:type="spellStart"/>
       <w:r>
         <w:rPr>
           <w:i/>
           <w:iCs/>
         </w:rPr>
-        <w:t>All</w:t>
-      </w:r>
-      <w:proofErr w:type="spellEnd"/>
-      <w:r>
-        <w:rPr>
-          <w:i/>
-          <w:iCs/>
-        </w:rPr>
-        <w:t xml:space="preserve"> </w:t>
-      </w:r>
-      <w:proofErr w:type="spellStart"/>
-      <w:r>
-        <w:rPr>
-          <w:i/>
-          <w:iCs/>
-        </w:rPr>
-        <w:t>Japan</w:t>
-      </w:r>
-      <w:proofErr w:type="spellEnd"/>
+        <w:t>All Japan</w:t>
+      </w:r>
       <w:r>
         <w:t xml:space="preserve"> para la verificación en un entorno competitivo de los métodos abordados.</w:t>
       </w:r>
     </w:p>
     <w:p>
       <w:pPr>
-        <w:spacing w:after="0"/>
-        <w:jc w:val="both"/>
-      </w:pPr>
-    </w:p>
-    <w:p>
-      <w:pPr>
-        <w:spacing w:after="0"/>
-        <w:jc w:val="both"/>
-        <w:rPr>
-          <w:i/>
-          <w:iCs/>
-        </w:rPr>
-      </w:pPr>
-    </w:p>
-    <w:p>
-      <w:pPr>
-        <w:spacing w:after="0"/>
+        <w:spacing w:before="240" w:after="0"/>
         <w:jc w:val="both"/>
         <w:rPr>
           <w:b/>
@@ -2730,137 +2629,35 @@
         </w:rPr>
         <w:t xml:space="preserve">En el mundo de la robótica existen diferentes categorías de competencias a lo largo del mundo. Una de las más antiguas es la </w:t>
       </w:r>
-      <w:proofErr w:type="spellStart"/>
       <w:r>
         <w:rPr>
           <w:rFonts w:ascii="Calibri" w:hAnsi="Calibri" w:cs="Calibri"/>
           <w:i/>
           <w:iCs/>
         </w:rPr>
-        <w:t>All</w:t>
-      </w:r>
-      <w:proofErr w:type="spellEnd"/>
+        <w:t>All Japan Robotracer &amp; Micromouse Contest</w:t>
+      </w:r>
+      <w:r>
+        <w:rPr>
+          <w:rStyle w:val="Refdenotaalpie"/>
+          <w:rFonts w:ascii="Calibri" w:hAnsi="Calibri" w:cs="Calibri"/>
+        </w:rPr>
+        <w:footnoteReference w:id="1"/>
+      </w:r>
+      <w:r>
+        <w:rPr>
+          <w:rFonts w:ascii="Calibri" w:hAnsi="Calibri" w:cs="Calibri"/>
+        </w:rPr>
+        <w:t xml:space="preserve"> con más de 40 años de trayectoria que consta de 2 categorías</w:t>
+      </w:r>
       <w:r>
         <w:rPr>
           <w:rFonts w:ascii="Calibri" w:hAnsi="Calibri" w:cs="Calibri"/>
           <w:i/>
           <w:iCs/>
         </w:rPr>
-        <w:t xml:space="preserve"> </w:t>
-      </w:r>
-      <w:proofErr w:type="spellStart"/>
-      <w:r>
-        <w:rPr>
-          <w:rFonts w:ascii="Calibri" w:hAnsi="Calibri" w:cs="Calibri"/>
-          <w:i/>
-          <w:iCs/>
-        </w:rPr>
-        <w:t>Japan</w:t>
-      </w:r>
-      <w:proofErr w:type="spellEnd"/>
-      <w:r>
-        <w:rPr>
-          <w:rFonts w:ascii="Calibri" w:hAnsi="Calibri" w:cs="Calibri"/>
-          <w:i/>
-          <w:iCs/>
-        </w:rPr>
-        <w:t xml:space="preserve"> </w:t>
-      </w:r>
-      <w:proofErr w:type="spellStart"/>
-      <w:r>
-        <w:rPr>
-          <w:rFonts w:ascii="Calibri" w:hAnsi="Calibri" w:cs="Calibri"/>
-          <w:i/>
-          <w:iCs/>
-        </w:rPr>
-        <w:t>Robotracer</w:t>
-      </w:r>
-      <w:proofErr w:type="spellEnd"/>
-      <w:r>
-        <w:rPr>
-          <w:rFonts w:ascii="Calibri" w:hAnsi="Calibri" w:cs="Calibri"/>
-          <w:i/>
-          <w:iCs/>
-        </w:rPr>
-        <w:t xml:space="preserve"> &amp; </w:t>
-      </w:r>
-      <w:proofErr w:type="spellStart"/>
-      <w:r>
-        <w:rPr>
-          <w:rFonts w:ascii="Calibri" w:hAnsi="Calibri" w:cs="Calibri"/>
-          <w:i/>
-          <w:iCs/>
-        </w:rPr>
-        <w:t>Micromouse</w:t>
-      </w:r>
-      <w:proofErr w:type="spellEnd"/>
-      <w:r>
-        <w:rPr>
-          <w:rFonts w:ascii="Calibri" w:hAnsi="Calibri" w:cs="Calibri"/>
-          <w:i/>
-          <w:iCs/>
-        </w:rPr>
-        <w:t xml:space="preserve"> </w:t>
-      </w:r>
-      <w:proofErr w:type="spellStart"/>
-      <w:r>
-        <w:rPr>
-          <w:rFonts w:ascii="Calibri" w:hAnsi="Calibri" w:cs="Calibri"/>
-          <w:i/>
-          <w:iCs/>
-        </w:rPr>
-        <w:t>Contest</w:t>
-      </w:r>
-      <w:proofErr w:type="spellEnd"/>
-      <w:r>
-        <w:rPr>
-          <w:rStyle w:val="Refdenotaalpie"/>
-          <w:rFonts w:ascii="Calibri" w:hAnsi="Calibri" w:cs="Calibri"/>
-        </w:rPr>
-        <w:footnoteReference w:id="1"/>
-      </w:r>
-      <w:r>
-        <w:rPr>
-          <w:rFonts w:ascii="Calibri" w:hAnsi="Calibri" w:cs="Calibri"/>
-        </w:rPr>
-        <w:t xml:space="preserve"> con más de 40 años de trayectoria que consta de 2 categorías</w:t>
-      </w:r>
-      <w:r>
-        <w:rPr>
-          <w:rFonts w:ascii="Calibri" w:hAnsi="Calibri" w:cs="Calibri"/>
-          <w:i/>
-          <w:iCs/>
-        </w:rPr>
-        <w:t xml:space="preserve">, </w:t>
-      </w:r>
-      <w:proofErr w:type="spellStart"/>
-      <w:r>
-        <w:rPr>
-          <w:rFonts w:ascii="Calibri" w:hAnsi="Calibri" w:cs="Calibri"/>
-          <w:i/>
-          <w:iCs/>
-        </w:rPr>
-        <w:t>Robotracer</w:t>
-      </w:r>
-      <w:proofErr w:type="spellEnd"/>
-      <w:r>
-        <w:rPr>
-          <w:rFonts w:ascii="Calibri" w:hAnsi="Calibri" w:cs="Calibri"/>
-          <w:i/>
-          <w:iCs/>
-        </w:rPr>
-        <w:t xml:space="preserve"> y </w:t>
-      </w:r>
-      <w:proofErr w:type="spellStart"/>
-      <w:r>
-        <w:rPr>
-          <w:rFonts w:ascii="Calibri" w:hAnsi="Calibri" w:cs="Calibri"/>
-          <w:i/>
-          <w:iCs/>
-        </w:rPr>
-        <w:t>Micromouse</w:t>
-      </w:r>
-      <w:proofErr w:type="spellEnd"/>
+        <w:t>, Robotracer y Micromouse</w:t>
+      </w:r>
       <w:r>
         <w:rPr>
           <w:rFonts w:ascii="Calibri" w:hAnsi="Calibri" w:cs="Calibri"/>
@@ -2895,21 +2692,7 @@
         <w:rPr>
           <w:rFonts w:ascii="Calibri" w:hAnsi="Calibri" w:cs="Calibri"/>
         </w:rPr>
-        <w:t xml:space="preserve">Esta competencia tiene dos principales objetivos. Por un lado, busca ser un punto de encuentro para desarrolladores con una perspectiva educativa, ya que se llama a participar a diferentes escuelas y universidades. Por el otro, es ser una cuna para la innovación en la que distintas empresas entran a la competencia para poner a prueba nuevas tecnologías y evaluar su factibilidad y utilidad, para luego poder implementarse en aplicaciones de la vida real. El enfoque de este trabajo será en la categoría denominada </w:t>
-      </w:r>
-      <w:proofErr w:type="spellStart"/>
-      <w:r>
-        <w:rPr>
-          <w:rFonts w:ascii="Calibri" w:hAnsi="Calibri" w:cs="Calibri"/>
-        </w:rPr>
-        <w:t>Robotracer</w:t>
-      </w:r>
-      <w:proofErr w:type="spellEnd"/>
-      <w:r>
-        <w:rPr>
-          <w:rFonts w:ascii="Calibri" w:hAnsi="Calibri" w:cs="Calibri"/>
-        </w:rPr>
-        <w:t>.</w:t>
+        <w:t>Esta competencia tiene dos principales objetivos. Por un lado, busca ser un punto de encuentro para desarrolladores con una perspectiva educativa, ya que se llama a participar a diferentes escuelas y universidades. Por el otro, es ser una cuna para la innovación en la que distintas empresas entran a la competencia para poner a prueba nuevas tecnologías y evaluar su factibilidad y utilidad, para luego poder implementarse en aplicaciones de la vida real. El enfoque de este trabajo será en la categoría denominada Robotracer.</w:t>
       </w:r>
     </w:p>
     <w:p>
@@ -2952,7 +2735,6 @@
         <w:jc w:val="both"/>
       </w:pPr>
       <w:r>
-        <w:lastRenderedPageBreak/>
         <w:t>Cada participante tiene 5 intentos dentro de un periodo de 3</w:t>
       </w:r>
       <w:r>
@@ -3002,6 +2784,7 @@
         <w:rPr>
           <w:noProof/>
         </w:rPr>
+        <w:lastRenderedPageBreak/>
         <w:drawing>
           <wp:inline distT="0" distB="0" distL="0" distR="0" wp14:anchorId="508E27D8" wp14:editId="59FBC914">
             <wp:extent cx="3933825" cy="1362339"/>
@@ -3107,15 +2890,7 @@
         <w:jc w:val="both"/>
       </w:pPr>
       <w:r>
-        <w:t xml:space="preserve">En la última competencia realizada, la gran mayoría (por no decir todos) utilizó C/C++ para el control de los robots, aplicando distintos algoritmos de MATLAB (más adelante se detalla) para la optimización de la pista. La ventaja de esto es que MATLAB genera scripts en C/C++, por lo que se pueden utilizar algoritmos preexistentes sin mayores complicaciones, apoyado de la inclusión de </w:t>
-      </w:r>
-      <w:proofErr w:type="spellStart"/>
-      <w:r>
-        <w:t>Simulink</w:t>
-      </w:r>
-      <w:proofErr w:type="spellEnd"/>
-      <w:r>
-        <w:t xml:space="preserve"> para una interacción más directa y simple entre MATLAB y el robot.</w:t>
+        <w:t>En la última competencia realizada, la gran mayoría (por no decir todos) utilizó C/C++ para el control de los robots, aplicando distintos algoritmos de MATLAB (más adelante se detalla) para la optimización de la pista. La ventaja de esto es que MATLAB genera scripts en C/C++, por lo que se pueden utilizar algoritmos preexistentes sin mayores complicaciones, apoyado de la inclusión de Simulink para una interacción más directa y simple entre MATLAB y el robot.</w:t>
       </w:r>
     </w:p>
     <w:p>
@@ -3212,21 +2987,7 @@
         <w:rPr>
           <w:rFonts w:ascii="Calibri" w:hAnsi="Calibri" w:cs="Calibri"/>
         </w:rPr>
-        <w:t>Para la primera vuelta, los robots deben ser capaces de las siguientes 2 características: identificar las marcas de curva que se encuentran en la pista en cada cambio de curvatura y poder saber su posición actual en términos de coordenadas cartesianas (</w:t>
-      </w:r>
-      <w:proofErr w:type="spellStart"/>
-      <w:r>
-        <w:rPr>
-          <w:rFonts w:ascii="Calibri" w:hAnsi="Calibri" w:cs="Calibri"/>
-        </w:rPr>
-        <w:t>x,y</w:t>
-      </w:r>
-      <w:proofErr w:type="spellEnd"/>
-      <w:r>
-        <w:rPr>
-          <w:rFonts w:ascii="Calibri" w:hAnsi="Calibri" w:cs="Calibri"/>
-        </w:rPr>
-        <w:t>).</w:t>
+        <w:t>Para la primera vuelta, los robots deben ser capaces de las siguientes 2 características: identificar las marcas de curva que se encuentran en la pista en cada cambio de curvatura y poder saber su posición actual en términos de coordenadas cartesianas (x,y).</w:t>
       </w:r>
     </w:p>
     <w:p>
@@ -3271,21 +3032,7 @@
         <w:rPr>
           <w:rFonts w:ascii="Calibri" w:hAnsi="Calibri" w:cs="Calibri"/>
         </w:rPr>
-        <w:t>de tal forma que siempre detecten las marcas correspondientes. Para la segunda se pueden utilizar 2 elementos de manera independiente o junta (esta última es la más óptima): Encoders en cada rueda (Odometría), lo cual permite saber la velocidad real de cada una. Y una IMU, que básicamente es un giroscopio + acelerómetro. De esta forma se puede hacer una estimación relativamente precisa de la posición del robot en términos de (</w:t>
-      </w:r>
-      <w:proofErr w:type="spellStart"/>
-      <w:r>
-        <w:rPr>
-          <w:rFonts w:ascii="Calibri" w:hAnsi="Calibri" w:cs="Calibri"/>
-        </w:rPr>
-        <w:t>x,y</w:t>
-      </w:r>
-      <w:proofErr w:type="spellEnd"/>
-      <w:r>
-        <w:rPr>
-          <w:rFonts w:ascii="Calibri" w:hAnsi="Calibri" w:cs="Calibri"/>
-        </w:rPr>
-        <w:t>), resultando en una nube de puntos que representan la pista. Usualmente</w:t>
+        <w:t>de tal forma que siempre detecten las marcas correspondientes. Para la segunda se pueden utilizar 2 elementos de manera independiente o junta (esta última es la más óptima): Encoders en cada rueda (Odometría), lo cual permite saber la velocidad real de cada una. Y una IMU, que básicamente es un giroscopio + acelerómetro. De esta forma se puede hacer una estimación relativamente precisa de la posición del robot en términos de (x,y), resultando en una nube de puntos que representan la pista. Usualmente</w:t>
       </w:r>
     </w:p>
     <w:p>
@@ -3302,21 +3049,7 @@
         <w:rPr>
           <w:rFonts w:ascii="Calibri" w:hAnsi="Calibri" w:cs="Calibri"/>
         </w:rPr>
-        <w:t xml:space="preserve">esta información es guardada en un simple </w:t>
-      </w:r>
-      <w:proofErr w:type="spellStart"/>
-      <w:r>
-        <w:rPr>
-          <w:rFonts w:ascii="Calibri" w:hAnsi="Calibri" w:cs="Calibri"/>
-        </w:rPr>
-        <w:t>txt</w:t>
-      </w:r>
-      <w:proofErr w:type="spellEnd"/>
-      <w:r>
-        <w:rPr>
-          <w:rFonts w:ascii="Calibri" w:hAnsi="Calibri" w:cs="Calibri"/>
-        </w:rPr>
-        <w:t>.</w:t>
+        <w:t>esta información es guardada en un simple txt.</w:t>
       </w:r>
     </w:p>
     <w:p>
@@ -3473,7 +3206,6 @@
         <w:rPr>
           <w:rFonts w:ascii="Calibri" w:hAnsi="Calibri" w:cs="Calibri"/>
         </w:rPr>
-        <w:lastRenderedPageBreak/>
         <w:t>Los últimos años todos los esfuerzos de desarrollo se han enfocado en la mecánica y electrónica del robot, dejando de lado el software. Estas mejoras van desde el uso de motores más potentes, más eficientes, sensores más precisos, más agarre y tracción del robot mediante turbinas, pero sin cambiar los algoritmos que hay por detrás.</w:t>
       </w:r>
     </w:p>
@@ -3809,21 +3541,7 @@
         <w:rPr>
           <w:rFonts w:ascii="Calibri" w:hAnsi="Calibri" w:cs="Calibri"/>
         </w:rPr>
-        <w:t xml:space="preserve">Pi y </w:t>
-      </w:r>
-      <w:proofErr w:type="spellStart"/>
-      <w:r>
-        <w:rPr>
-          <w:rFonts w:ascii="Calibri" w:hAnsi="Calibri" w:cs="Calibri"/>
-        </w:rPr>
-        <w:t>Jetson</w:t>
-      </w:r>
-      <w:proofErr w:type="spellEnd"/>
-      <w:r>
-        <w:rPr>
-          <w:rFonts w:ascii="Calibri" w:hAnsi="Calibri" w:cs="Calibri"/>
-        </w:rPr>
-        <w:t xml:space="preserve"> Nano, demostró </w:t>
+        <w:t xml:space="preserve">Pi y Jetson Nano, demostró </w:t>
       </w:r>
       <w:r>
         <w:rPr>
@@ -4096,7 +3814,7 @@
         <w:rPr>
           <w:rFonts w:ascii="Calibri" w:hAnsi="Calibri" w:cs="Calibri"/>
         </w:rPr>
-        <w:t xml:space="preserve"> consiste en entrenar a un agente para que controle un robot sigue líneas, el cual encuentra equipado con sensores análogos clásicos. En este se recalca la necesidad de hacer un entrenamiento completo antes de la puesta en práctica para lograr los mejores resultados posibles. Si bien se explica que el método no es completamente preciso debido a la incertidumbre de entorno, resultó tener un gran grado de éxito en el recorrido de pistas de diferente dificultad.</w:t>
+        <w:t xml:space="preserve"> consiste en entrenar a un agente para que controle un robot sigue líneas, el cual encuentra equipado con sensores análogos clásicos. En este se recalca la necesidad de hacer un entrenamiento completo antes de la puesta en práctica para lograr </w:t>
       </w:r>
     </w:p>
     <w:p>
@@ -4122,11 +3840,52 @@
           <w:rFonts w:ascii="Calibri" w:hAnsi="Calibri" w:cs="Calibri"/>
         </w:rPr>
       </w:pPr>
-      <w:r>
-        <w:rPr>
-          <w:rFonts w:ascii="Calibri" w:hAnsi="Calibri" w:cs="Calibri"/>
-        </w:rPr>
-        <w:lastRenderedPageBreak/>
+    </w:p>
+    <w:p>
+      <w:pPr>
+        <w:autoSpaceDE w:val="0"/>
+        <w:autoSpaceDN w:val="0"/>
+        <w:adjustRightInd w:val="0"/>
+        <w:spacing w:after="0" w:line="240" w:lineRule="auto"/>
+        <w:jc w:val="both"/>
+        <w:rPr>
+          <w:rFonts w:ascii="Calibri" w:hAnsi="Calibri" w:cs="Calibri"/>
+        </w:rPr>
+      </w:pPr>
+      <w:r>
+        <w:rPr>
+          <w:rFonts w:ascii="Calibri" w:hAnsi="Calibri" w:cs="Calibri"/>
+        </w:rPr>
+        <w:t>los mejores resultados posibles. Si bien se explica que el método no es completamente preciso debido a la incertidumbre de entorno, resultó tener un gran grado de éxito en el recorrido de pistas de diferente dificultad.</w:t>
+      </w:r>
+    </w:p>
+    <w:p>
+      <w:pPr>
+        <w:autoSpaceDE w:val="0"/>
+        <w:autoSpaceDN w:val="0"/>
+        <w:adjustRightInd w:val="0"/>
+        <w:spacing w:after="0" w:line="240" w:lineRule="auto"/>
+        <w:jc w:val="both"/>
+        <w:rPr>
+          <w:rFonts w:ascii="Calibri" w:hAnsi="Calibri" w:cs="Calibri"/>
+        </w:rPr>
+      </w:pPr>
+    </w:p>
+    <w:p>
+      <w:pPr>
+        <w:autoSpaceDE w:val="0"/>
+        <w:autoSpaceDN w:val="0"/>
+        <w:adjustRightInd w:val="0"/>
+        <w:spacing w:after="0" w:line="240" w:lineRule="auto"/>
+        <w:jc w:val="both"/>
+        <w:rPr>
+          <w:rFonts w:ascii="Calibri" w:hAnsi="Calibri" w:cs="Calibri"/>
+        </w:rPr>
+      </w:pPr>
+      <w:r>
+        <w:rPr>
+          <w:rFonts w:ascii="Calibri" w:hAnsi="Calibri" w:cs="Calibri"/>
+        </w:rPr>
         <w:t xml:space="preserve">De acá se puede rescatar la base del método y aplicarlo a un sistema con visión computacional, además de no sólo basarse en un entrenamiento previo, si no </w:t>
       </w:r>
       <w:r>
@@ -4179,19 +3938,6 @@
         </w:rPr>
         <w:t>Mapeo de pista</w:t>
       </w:r>
-    </w:p>
-    <w:p>
-      <w:pPr>
-        <w:autoSpaceDE w:val="0"/>
-        <w:autoSpaceDN w:val="0"/>
-        <w:adjustRightInd w:val="0"/>
-        <w:spacing w:after="0" w:line="240" w:lineRule="auto"/>
-        <w:rPr>
-          <w:rFonts w:ascii="Calibri-Bold" w:hAnsi="Calibri-Bold" w:cs="Calibri-Bold"/>
-          <w:sz w:val="24"/>
-          <w:szCs w:val="24"/>
-        </w:rPr>
-      </w:pPr>
     </w:p>
     <w:p>
       <w:pPr>
@@ -4997,7 +4743,7 @@
           <w:szCs w:val="28"/>
         </w:rPr>
         <w:drawing>
-          <wp:inline distT="0" distB="0" distL="0" distR="0" wp14:anchorId="51270797" wp14:editId="4649B5C1">
+          <wp:inline distT="0" distB="0" distL="0" distR="0" wp14:anchorId="51270797" wp14:editId="3DCBEF17">
             <wp:extent cx="3828603" cy="2886075"/>
             <wp:effectExtent l="0" t="0" r="635" b="0"/>
             <wp:docPr id="920522077" name="Imagen 3"/>
@@ -5243,27 +4989,7 @@
                 <w:color w:val="262626"/>
                 <w:sz w:val="20"/>
               </w:rPr>
-              <w:t xml:space="preserve">Búsqueda </w:t>
-            </w:r>
-            <w:proofErr w:type="spellStart"/>
-            <w:r>
-              <w:rPr>
-                <w:rFonts w:ascii="Calibri Light" w:hAnsi="Calibri Light" w:cs="Calibri Light"/>
-                <w:bCs/>
-                <w:color w:val="262626"/>
-                <w:sz w:val="20"/>
-              </w:rPr>
-              <w:t>Inf</w:t>
-            </w:r>
-            <w:proofErr w:type="spellEnd"/>
-            <w:r>
-              <w:rPr>
-                <w:rFonts w:ascii="Calibri Light" w:hAnsi="Calibri Light" w:cs="Calibri Light"/>
-                <w:bCs/>
-                <w:color w:val="262626"/>
-                <w:sz w:val="20"/>
-              </w:rPr>
-              <w:t>.</w:t>
+              <w:t>Búsqueda Inf.</w:t>
             </w:r>
           </w:p>
         </w:tc>

</xml_diff>